<commit_message>
Fix "default font" appearing black on black
</commit_message>
<xml_diff>
--- a/PhD-Recruit-Flyer.docx
+++ b/PhD-Recruit-Flyer.docx
@@ -88,7 +88,7 @@
           </mc:Choice>
           <mc:Fallback>
             <w:pict>
-              <v:rect w14:anchorId="008A2FEA" id="Rectangle 33" o:spid="_x0000_s1026" style="position:absolute;margin-left:-50.4pt;margin-top:-50.65pt;width:612pt;height:11in;z-index:-251658241;visibility:visible;mso-wrap-style:square;mso-width-percent:0;mso-height-percent:0;mso-wrap-distance-left:9pt;mso-wrap-distance-top:0;mso-wrap-distance-right:9pt;mso-wrap-distance-bottom:0;mso-position-horizontal:absolute;mso-position-horizontal-relative:text;mso-position-vertical:absolute;mso-position-vertical-relative:text;mso-width-percent:0;mso-height-percent:0;mso-width-relative:margin;mso-height-relative:margin;v-text-anchor:middle" o:gfxdata="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" fillcolor="black [3200]" stroked="f" strokeweight="1pt"/>
+              <v:rect w14:anchorId="3F9544F9" id="Rectangle 33" o:spid="_x0000_s1026" style="position:absolute;margin-left:-50.4pt;margin-top:-50.65pt;width:612pt;height:11in;z-index:-251658241;visibility:visible;mso-wrap-style:square;mso-width-percent:0;mso-height-percent:0;mso-wrap-distance-left:9pt;mso-wrap-distance-top:0;mso-wrap-distance-right:9pt;mso-wrap-distance-bottom:0;mso-position-horizontal:absolute;mso-position-horizontal-relative:text;mso-position-vertical:absolute;mso-position-vertical-relative:text;mso-width-percent:0;mso-height-percent:0;mso-width-relative:margin;mso-height-relative:margin;v-text-anchor:middle" o:gfxdata="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" fillcolor="black [3200]" stroked="f" strokeweight="1pt"/>
             </w:pict>
           </mc:Fallback>
         </mc:AlternateContent>
@@ -505,10 +505,19 @@
       <w:r>
         <w:rPr>
           <w:rFonts w:ascii="Georgia" w:eastAsia="Times New Roman" w:hAnsi="Georgia" w:cs="Times New Roman"/>
-          <w:sz w:val="36"/>
-          <w:szCs w:val="36"/>
-        </w:rPr>
-        <w:t xml:space="preserve">, </w:t>
+          <w:color w:val="FFFFFF" w:themeColor="background1"/>
+          <w:sz w:val="36"/>
+          <w:szCs w:val="36"/>
+        </w:rPr>
+        <w:t>,</w:t>
+      </w:r>
+      <w:r>
+        <w:rPr>
+          <w:rFonts w:ascii="Georgia" w:eastAsia="Times New Roman" w:hAnsi="Georgia" w:cs="Times New Roman"/>
+          <w:sz w:val="36"/>
+          <w:szCs w:val="36"/>
+        </w:rPr>
+        <w:t xml:space="preserve"> </w:t>
       </w:r>
       <w:r>
         <w:rPr>
@@ -522,6 +531,7 @@
       <w:r>
         <w:rPr>
           <w:rFonts w:ascii="Georgia" w:eastAsia="Times New Roman" w:hAnsi="Georgia" w:cs="Times New Roman"/>
+          <w:color w:val="FFFFFF" w:themeColor="background1"/>
           <w:sz w:val="36"/>
           <w:szCs w:val="36"/>
         </w:rPr>
@@ -797,10 +807,19 @@
       <w:r>
         <w:rPr>
           <w:rFonts w:ascii="Georgia" w:eastAsia="Times New Roman" w:hAnsi="Georgia" w:cs="Times New Roman"/>
-          <w:sz w:val="36"/>
-          <w:szCs w:val="36"/>
-        </w:rPr>
-        <w:t xml:space="preserve">: </w:t>
+          <w:color w:val="FFFFFF" w:themeColor="background1"/>
+          <w:sz w:val="36"/>
+          <w:szCs w:val="36"/>
+        </w:rPr>
+        <w:t>:</w:t>
+      </w:r>
+      <w:r>
+        <w:rPr>
+          <w:rFonts w:ascii="Georgia" w:eastAsia="Times New Roman" w:hAnsi="Georgia" w:cs="Times New Roman"/>
+          <w:sz w:val="36"/>
+          <w:szCs w:val="36"/>
+        </w:rPr>
+        <w:t xml:space="preserve"> </w:t>
       </w:r>
       <w:r>
         <w:rPr>
@@ -814,6 +833,7 @@
       <w:r>
         <w:rPr>
           <w:rFonts w:ascii="Georgia" w:eastAsia="Times New Roman" w:hAnsi="Georgia" w:cs="Times New Roman"/>
+          <w:color w:val="FFFFFF" w:themeColor="background1"/>
           <w:sz w:val="36"/>
           <w:szCs w:val="36"/>
         </w:rPr>
@@ -867,10 +887,19 @@
       <w:r>
         <w:rPr>
           <w:rFonts w:ascii="Georgia" w:eastAsia="Times New Roman" w:hAnsi="Georgia" w:cs="Times New Roman"/>
-          <w:sz w:val="36"/>
-          <w:szCs w:val="36"/>
-        </w:rPr>
-        <w:t xml:space="preserve">: </w:t>
+          <w:color w:val="FFFFFF" w:themeColor="background1"/>
+          <w:sz w:val="36"/>
+          <w:szCs w:val="36"/>
+        </w:rPr>
+        <w:t>:</w:t>
+      </w:r>
+      <w:r>
+        <w:rPr>
+          <w:rFonts w:ascii="Georgia" w:eastAsia="Times New Roman" w:hAnsi="Georgia" w:cs="Times New Roman"/>
+          <w:sz w:val="36"/>
+          <w:szCs w:val="36"/>
+        </w:rPr>
+        <w:t xml:space="preserve"> </w:t>
       </w:r>
       <w:r>
         <w:rPr>
@@ -880,6 +909,15 @@
           <w:szCs w:val="36"/>
         </w:rPr>
         <w:t>research skills</w:t>
+      </w:r>
+      <w:r>
+        <w:rPr>
+          <w:rFonts w:ascii="Georgia" w:eastAsia="Times New Roman" w:hAnsi="Georgia" w:cs="Times New Roman"/>
+          <w:color w:val="FFFFFF" w:themeColor="background1"/>
+          <w:sz w:val="36"/>
+          <w:szCs w:val="36"/>
+        </w:rPr>
+        <w:t>.</w:t>
       </w:r>
     </w:p>
     <w:p>
@@ -952,6 +990,15 @@
           <w:szCs w:val="36"/>
         </w:rPr>
         <w:t>breakout rooms</w:t>
+      </w:r>
+      <w:r>
+        <w:rPr>
+          <w:rFonts w:ascii="Georgia" w:eastAsia="Times New Roman" w:hAnsi="Georgia" w:cs="Times New Roman"/>
+          <w:color w:val="FFFFFF" w:themeColor="background1"/>
+          <w:sz w:val="36"/>
+          <w:szCs w:val="36"/>
+        </w:rPr>
+        <w:t>.</w:t>
       </w:r>
     </w:p>
     <w:p>
@@ -2238,6 +2285,15 @@
           <w:szCs w:val="36"/>
         </w:rPr>
         <w:t>breakout rooms</w:t>
+      </w:r>
+      <w:r>
+        <w:rPr>
+          <w:rFonts w:ascii="Georgia" w:eastAsia="Times New Roman" w:hAnsi="Georgia" w:cs="Times New Roman"/>
+          <w:color w:val="FFFFFF" w:themeColor="background1"/>
+          <w:sz w:val="36"/>
+          <w:szCs w:val="36"/>
+        </w:rPr>
+        <w:t>.</w:t>
       </w:r>
     </w:p>
     <w:p>

</xml_diff>

<commit_message>
Flyer link update to phd-recruiting.com #7
</commit_message>
<xml_diff>
--- a/PhD-Recruit-Flyer.docx
+++ b/PhD-Recruit-Flyer.docx
@@ -236,6 +236,7 @@
                             <w:r>
                               <w:rPr>
                                 <w:rFonts w:ascii="Georgia" w:eastAsia="Times New Roman" w:hAnsi="Georgia" w:cs="Times New Roman"/>
+                                <w:noProof/>
                                 <w:sz w:val="44"/>
                                 <w:szCs w:val="44"/>
                               </w:rPr>
@@ -394,7 +395,7 @@
                                     </pic:cNvPicPr>
                                   </pic:nvPicPr>
                                   <pic:blipFill>
-                                    <a:blip r:embed="rId6"/>
+                                    <a:blip r:embed="rId7"/>
                                     <a:stretch>
                                       <a:fillRect/>
                                     </a:stretch>
@@ -784,25 +785,7 @@
           <w:sz w:val="36"/>
           <w:szCs w:val="36"/>
         </w:rPr>
-        <w:t>Working</w:t>
-      </w:r>
-      <w:r>
-        <w:rPr>
-          <w:rFonts w:ascii="Georgia" w:eastAsia="Times New Roman" w:hAnsi="Georgia" w:cs="Times New Roman"/>
-          <w:color w:val="FFC000"/>
-          <w:sz w:val="36"/>
-          <w:szCs w:val="36"/>
-        </w:rPr>
-        <w:t xml:space="preserve"> </w:t>
-      </w:r>
-      <w:r>
-        <w:rPr>
-          <w:rFonts w:ascii="Georgia" w:eastAsia="Times New Roman" w:hAnsi="Georgia" w:cs="Times New Roman"/>
-          <w:color w:val="FFC000"/>
-          <w:sz w:val="36"/>
-          <w:szCs w:val="36"/>
-        </w:rPr>
-        <w:t>toward mastery</w:t>
+        <w:t>Working toward mastery</w:t>
       </w:r>
       <w:r>
         <w:rPr>
@@ -1070,7 +1053,7 @@
                     </pic:cNvPicPr>
                   </pic:nvPicPr>
                   <pic:blipFill rotWithShape="1">
-                    <a:blip r:embed="rId7" cstate="print">
+                    <a:blip r:embed="rId8" cstate="print">
                       <a:extLst>
                         <a:ext uri="{28A0092B-C50C-407E-A947-70E740481C1C}">
                           <a14:useLocalDpi xmlns:a14="http://schemas.microsoft.com/office/drawing/2010/main"/>
@@ -1169,7 +1152,7 @@
                     </pic:cNvPicPr>
                   </pic:nvPicPr>
                   <pic:blipFill>
-                    <a:blip r:embed="rId8" cstate="print">
+                    <a:blip r:embed="rId9" cstate="print">
                       <a:extLst>
                         <a:ext uri="{28A0092B-C50C-407E-A947-70E740481C1C}">
                           <a14:useLocalDpi xmlns:a14="http://schemas.microsoft.com/office/drawing/2010/main"/>
@@ -1265,7 +1248,7 @@
                     </pic:cNvPicPr>
                   </pic:nvPicPr>
                   <pic:blipFill>
-                    <a:blip r:embed="rId9" cstate="print">
+                    <a:blip r:embed="rId10" cstate="print">
                       <a:extLst>
                         <a:ext uri="{28A0092B-C50C-407E-A947-70E740481C1C}">
                           <a14:useLocalDpi xmlns:a14="http://schemas.microsoft.com/office/drawing/2010/main"/>
@@ -1361,7 +1344,7 @@
                     </pic:cNvPicPr>
                   </pic:nvPicPr>
                   <pic:blipFill>
-                    <a:blip r:embed="rId10" cstate="print">
+                    <a:blip r:embed="rId11" cstate="print">
                       <a:extLst>
                         <a:ext uri="{28A0092B-C50C-407E-A947-70E740481C1C}">
                           <a14:useLocalDpi xmlns:a14="http://schemas.microsoft.com/office/drawing/2010/main"/>
@@ -1457,7 +1440,7 @@
                     </pic:cNvPicPr>
                   </pic:nvPicPr>
                   <pic:blipFill>
-                    <a:blip r:embed="rId11" cstate="print">
+                    <a:blip r:embed="rId12" cstate="print">
                       <a:extLst>
                         <a:ext uri="{28A0092B-C50C-407E-A947-70E740481C1C}">
                           <a14:useLocalDpi xmlns:a14="http://schemas.microsoft.com/office/drawing/2010/main"/>
@@ -1553,7 +1536,7 @@
                     </pic:cNvPicPr>
                   </pic:nvPicPr>
                   <pic:blipFill rotWithShape="1">
-                    <a:blip r:embed="rId12" cstate="print">
+                    <a:blip r:embed="rId13" cstate="print">
                       <a:extLst>
                         <a:ext uri="{28A0092B-C50C-407E-A947-70E740481C1C}">
                           <a14:useLocalDpi xmlns:a14="http://schemas.microsoft.com/office/drawing/2010/main"/>
@@ -1652,7 +1635,7 @@
                     </pic:cNvPicPr>
                   </pic:nvPicPr>
                   <pic:blipFill>
-                    <a:blip r:embed="rId13" cstate="print">
+                    <a:blip r:embed="rId14" cstate="print">
                       <a:extLst>
                         <a:ext uri="{28A0092B-C50C-407E-A947-70E740481C1C}">
                           <a14:useLocalDpi xmlns:a14="http://schemas.microsoft.com/office/drawing/2010/main"/>
@@ -1746,105 +1729,6 @@
                 <pic:pic xmlns:pic="http://schemas.openxmlformats.org/drawingml/2006/picture">
                   <pic:nvPicPr>
                     <pic:cNvPr id="0" name="Picture 15" descr="Wesley Tansey"/>
-                    <pic:cNvPicPr>
-                      <a:picLocks noChangeAspect="1" noChangeArrowheads="1"/>
-                    </pic:cNvPicPr>
-                  </pic:nvPicPr>
-                  <pic:blipFill rotWithShape="1">
-                    <a:blip r:embed="rId14" cstate="print">
-                      <a:extLst>
-                        <a:ext uri="{28A0092B-C50C-407E-A947-70E740481C1C}">
-                          <a14:useLocalDpi xmlns:a14="http://schemas.microsoft.com/office/drawing/2010/main"/>
-                        </a:ext>
-                      </a:extLst>
-                    </a:blip>
-                    <a:srcRect/>
-                    <a:stretch/>
-                  </pic:blipFill>
-                  <pic:spPr bwMode="auto">
-                    <a:xfrm>
-                      <a:off x="0" y="0"/>
-                      <a:ext cx="914400" cy="914400"/>
-                    </a:xfrm>
-                    <a:prstGeom prst="rect">
-                      <a:avLst/>
-                    </a:prstGeom>
-                    <a:noFill/>
-                    <a:ln>
-                      <a:noFill/>
-                    </a:ln>
-                    <a:extLst>
-                      <a:ext uri="{53640926-AAD7-44D8-BBD7-CCE9431645EC}">
-                        <a14:shadowObscured xmlns:a14="http://schemas.microsoft.com/office/drawing/2010/main"/>
-                      </a:ext>
-                    </a:extLst>
-                  </pic:spPr>
-                </pic:pic>
-              </a:graphicData>
-            </a:graphic>
-          </wp:inline>
-        </w:drawing>
-      </w:r>
-      <w:r>
-        <w:rPr>
-          <w:rFonts w:ascii="Georgia" w:eastAsia="Times New Roman" w:hAnsi="Georgia" w:cs="Times New Roman"/>
-          <w:sz w:val="40"/>
-          <w:szCs w:val="40"/>
-        </w:rPr>
-        <w:fldChar w:fldCharType="end"/>
-      </w:r>
-      <w:r>
-        <w:rPr>
-          <w:rFonts w:ascii="Georgia" w:eastAsia="Times New Roman" w:hAnsi="Georgia" w:cs="Times New Roman"/>
-          <w:sz w:val="40"/>
-          <w:szCs w:val="40"/>
-        </w:rPr>
-        <w:t xml:space="preserve"> </w:t>
-      </w:r>
-      <w:r>
-        <w:rPr>
-          <w:rFonts w:ascii="Georgia" w:eastAsia="Times New Roman" w:hAnsi="Georgia" w:cs="Times New Roman"/>
-          <w:sz w:val="40"/>
-          <w:szCs w:val="40"/>
-        </w:rPr>
-        <w:fldChar w:fldCharType="begin"/>
-      </w:r>
-      <w:r>
-        <w:rPr>
-          <w:rFonts w:ascii="Georgia" w:eastAsia="Times New Roman" w:hAnsi="Georgia" w:cs="Times New Roman"/>
-          <w:sz w:val="40"/>
-          <w:szCs w:val="40"/>
-        </w:rPr>
-        <w:instrText xml:space="preserve"> INCLUDEPICTURE "https://www.csee.umbc.edu/~ferraro/imgs/portrait0.png" \* MERGEFORMATINET </w:instrText>
-      </w:r>
-      <w:r>
-        <w:rPr>
-          <w:rFonts w:ascii="Georgia" w:eastAsia="Times New Roman" w:hAnsi="Georgia" w:cs="Times New Roman"/>
-          <w:sz w:val="40"/>
-          <w:szCs w:val="40"/>
-        </w:rPr>
-        <w:fldChar w:fldCharType="separate"/>
-      </w:r>
-      <w:r>
-        <w:rPr>
-          <w:rFonts w:ascii="Georgia" w:eastAsia="Times New Roman" w:hAnsi="Georgia" w:cs="Times New Roman"/>
-          <w:noProof/>
-          <w:sz w:val="40"/>
-          <w:szCs w:val="40"/>
-        </w:rPr>
-        <w:drawing>
-          <wp:inline distT="0" distB="0" distL="0" distR="0" wp14:anchorId="47127247" wp14:editId="29B6E682">
-            <wp:extent cx="914400" cy="914400"/>
-            <wp:effectExtent l="0" t="0" r="0" b="0"/>
-            <wp:docPr id="9" name="Picture 9" descr="Frank Ferraro"/>
-            <wp:cNvGraphicFramePr>
-              <a:graphicFrameLocks xmlns:a="http://schemas.openxmlformats.org/drawingml/2006/main" noChangeAspect="1"/>
-            </wp:cNvGraphicFramePr>
-            <a:graphic xmlns:a="http://schemas.openxmlformats.org/drawingml/2006/main">
-              <a:graphicData uri="http://schemas.openxmlformats.org/drawingml/2006/picture">
-                <pic:pic xmlns:pic="http://schemas.openxmlformats.org/drawingml/2006/picture">
-                  <pic:nvPicPr>
-                    <pic:cNvPr id="0" name="Picture 17" descr="Frank Ferraro"/>
                     <pic:cNvPicPr>
                       <a:picLocks noChangeAspect="1" noChangeArrowheads="1"/>
                     </pic:cNvPicPr>
@@ -1894,6 +1778,105 @@
       </w:r>
       <w:r>
         <w:rPr>
+          <w:rFonts w:ascii="Georgia" w:eastAsia="Times New Roman" w:hAnsi="Georgia" w:cs="Times New Roman"/>
+          <w:sz w:val="40"/>
+          <w:szCs w:val="40"/>
+        </w:rPr>
+        <w:t xml:space="preserve"> </w:t>
+      </w:r>
+      <w:r>
+        <w:rPr>
+          <w:rFonts w:ascii="Georgia" w:eastAsia="Times New Roman" w:hAnsi="Georgia" w:cs="Times New Roman"/>
+          <w:sz w:val="40"/>
+          <w:szCs w:val="40"/>
+        </w:rPr>
+        <w:fldChar w:fldCharType="begin"/>
+      </w:r>
+      <w:r>
+        <w:rPr>
+          <w:rFonts w:ascii="Georgia" w:eastAsia="Times New Roman" w:hAnsi="Georgia" w:cs="Times New Roman"/>
+          <w:sz w:val="40"/>
+          <w:szCs w:val="40"/>
+        </w:rPr>
+        <w:instrText xml:space="preserve"> INCLUDEPICTURE "https://www.csee.umbc.edu/~ferraro/imgs/portrait0.png" \* MERGEFORMATINET </w:instrText>
+      </w:r>
+      <w:r>
+        <w:rPr>
+          <w:rFonts w:ascii="Georgia" w:eastAsia="Times New Roman" w:hAnsi="Georgia" w:cs="Times New Roman"/>
+          <w:sz w:val="40"/>
+          <w:szCs w:val="40"/>
+        </w:rPr>
+        <w:fldChar w:fldCharType="separate"/>
+      </w:r>
+      <w:r>
+        <w:rPr>
+          <w:rFonts w:ascii="Georgia" w:eastAsia="Times New Roman" w:hAnsi="Georgia" w:cs="Times New Roman"/>
+          <w:noProof/>
+          <w:sz w:val="40"/>
+          <w:szCs w:val="40"/>
+        </w:rPr>
+        <w:drawing>
+          <wp:inline distT="0" distB="0" distL="0" distR="0" wp14:anchorId="47127247" wp14:editId="29B6E682">
+            <wp:extent cx="914400" cy="914400"/>
+            <wp:effectExtent l="0" t="0" r="0" b="0"/>
+            <wp:docPr id="9" name="Picture 9" descr="Frank Ferraro"/>
+            <wp:cNvGraphicFramePr>
+              <a:graphicFrameLocks xmlns:a="http://schemas.openxmlformats.org/drawingml/2006/main" noChangeAspect="1"/>
+            </wp:cNvGraphicFramePr>
+            <a:graphic xmlns:a="http://schemas.openxmlformats.org/drawingml/2006/main">
+              <a:graphicData uri="http://schemas.openxmlformats.org/drawingml/2006/picture">
+                <pic:pic xmlns:pic="http://schemas.openxmlformats.org/drawingml/2006/picture">
+                  <pic:nvPicPr>
+                    <pic:cNvPr id="0" name="Picture 17" descr="Frank Ferraro"/>
+                    <pic:cNvPicPr>
+                      <a:picLocks noChangeAspect="1" noChangeArrowheads="1"/>
+                    </pic:cNvPicPr>
+                  </pic:nvPicPr>
+                  <pic:blipFill rotWithShape="1">
+                    <a:blip r:embed="rId16" cstate="print">
+                      <a:extLst>
+                        <a:ext uri="{28A0092B-C50C-407E-A947-70E740481C1C}">
+                          <a14:useLocalDpi xmlns:a14="http://schemas.microsoft.com/office/drawing/2010/main"/>
+                        </a:ext>
+                      </a:extLst>
+                    </a:blip>
+                    <a:srcRect/>
+                    <a:stretch/>
+                  </pic:blipFill>
+                  <pic:spPr bwMode="auto">
+                    <a:xfrm>
+                      <a:off x="0" y="0"/>
+                      <a:ext cx="914400" cy="914400"/>
+                    </a:xfrm>
+                    <a:prstGeom prst="rect">
+                      <a:avLst/>
+                    </a:prstGeom>
+                    <a:noFill/>
+                    <a:ln>
+                      <a:noFill/>
+                    </a:ln>
+                    <a:extLst>
+                      <a:ext uri="{53640926-AAD7-44D8-BBD7-CCE9431645EC}">
+                        <a14:shadowObscured xmlns:a14="http://schemas.microsoft.com/office/drawing/2010/main"/>
+                      </a:ext>
+                    </a:extLst>
+                  </pic:spPr>
+                </pic:pic>
+              </a:graphicData>
+            </a:graphic>
+          </wp:inline>
+        </w:drawing>
+      </w:r>
+      <w:r>
+        <w:rPr>
+          <w:rFonts w:ascii="Georgia" w:eastAsia="Times New Roman" w:hAnsi="Georgia" w:cs="Times New Roman"/>
+          <w:sz w:val="40"/>
+          <w:szCs w:val="40"/>
+        </w:rPr>
+        <w:fldChar w:fldCharType="end"/>
+      </w:r>
+      <w:r>
+        <w:rPr>
           <w:rFonts w:ascii="Georgia" w:hAnsi="Georgia"/>
           <w:sz w:val="40"/>
           <w:szCs w:val="40"/>
@@ -1949,7 +1932,7 @@
                     </pic:cNvPicPr>
                   </pic:nvPicPr>
                   <pic:blipFill>
-                    <a:blip r:embed="rId16" cstate="print">
+                    <a:blip r:embed="rId17" cstate="print">
                       <a:extLst>
                         <a:ext uri="{28A0092B-C50C-407E-A947-70E740481C1C}">
                           <a14:useLocalDpi xmlns:a14="http://schemas.microsoft.com/office/drawing/2010/main"/>
@@ -2045,7 +2028,7 @@
                     </pic:cNvPicPr>
                   </pic:nvPicPr>
                   <pic:blipFill>
-                    <a:blip r:embed="rId17">
+                    <a:blip r:embed="rId18">
                       <a:extLst>
                         <a:ext uri="{28A0092B-C50C-407E-A947-70E740481C1C}">
                           <a14:useLocalDpi xmlns:a14="http://schemas.microsoft.com/office/drawing/2010/main"/>
@@ -2141,7 +2124,7 @@
                     </pic:cNvPicPr>
                   </pic:nvPicPr>
                   <pic:blipFill>
-                    <a:blip r:embed="rId18" cstate="print">
+                    <a:blip r:embed="rId19" cstate="print">
                       <a:extLst>
                         <a:ext uri="{28A0092B-C50C-407E-A947-70E740481C1C}">
                           <a14:useLocalDpi xmlns:a14="http://schemas.microsoft.com/office/drawing/2010/main"/>
@@ -2331,7 +2314,7 @@
                     <pic:cNvPicPr/>
                   </pic:nvPicPr>
                   <pic:blipFill>
-                    <a:blip r:embed="rId19" cstate="print">
+                    <a:blip r:embed="rId20" cstate="print">
                       <a:extLst>
                         <a:ext uri="{28A0092B-C50C-407E-A947-70E740481C1C}">
                           <a14:useLocalDpi xmlns:a14="http://schemas.microsoft.com/office/drawing/2010/main"/>
@@ -2404,7 +2387,7 @@
                     </pic:cNvPicPr>
                   </pic:nvPicPr>
                   <pic:blipFill rotWithShape="1">
-                    <a:blip r:embed="rId20" cstate="print">
+                    <a:blip r:embed="rId21" cstate="print">
                       <a:extLst>
                         <a:ext uri="{28A0092B-C50C-407E-A947-70E740481C1C}">
                           <a14:useLocalDpi xmlns:a14="http://schemas.microsoft.com/office/drawing/2010/main"/>
@@ -2491,7 +2474,7 @@
                     </pic:cNvPicPr>
                   </pic:nvPicPr>
                   <pic:blipFill>
-                    <a:blip r:embed="rId21" cstate="print">
+                    <a:blip r:embed="rId22" cstate="print">
                       <a:extLst>
                         <a:ext uri="{28A0092B-C50C-407E-A947-70E740481C1C}">
                           <a14:useLocalDpi xmlns:a14="http://schemas.microsoft.com/office/drawing/2010/main"/>
@@ -2555,7 +2538,7 @@
                     <pic:cNvPicPr/>
                   </pic:nvPicPr>
                   <pic:blipFill rotWithShape="1">
-                    <a:blip r:embed="rId22" cstate="print">
+                    <a:blip r:embed="rId23" cstate="print">
                       <a:extLst>
                         <a:ext uri="{28A0092B-C50C-407E-A947-70E740481C1C}">
                           <a14:useLocalDpi xmlns:a14="http://schemas.microsoft.com/office/drawing/2010/main" val="0"/>
@@ -2635,7 +2618,7 @@
                     </pic:cNvPicPr>
                   </pic:nvPicPr>
                   <pic:blipFill rotWithShape="1">
-                    <a:blip r:embed="rId23">
+                    <a:blip r:embed="rId24">
                       <a:extLst>
                         <a:ext uri="{28A0092B-C50C-407E-A947-70E740481C1C}">
                           <a14:useLocalDpi xmlns:a14="http://schemas.microsoft.com/office/drawing/2010/main" val="0"/>
@@ -2754,46 +2737,43 @@
           <w:szCs w:val="32"/>
         </w:rPr>
       </w:pPr>
-      <w:hyperlink r:id="rId24" w:history="1">
+      <w:hyperlink r:id="rId25" w:history="1">
         <w:r>
           <w:rPr>
             <w:rStyle w:val="Hyperlink"/>
             <w:rFonts w:ascii="Courier New" w:eastAsia="Times New Roman" w:hAnsi="Courier New" w:cs="Courier New"/>
-            <w:color w:val="5AA2AE" w:themeColor="accent5"/>
             <w:sz w:val="32"/>
             <w:szCs w:val="32"/>
           </w:rPr>
-          <w:t>https://phd-recruiting</w:t>
+          <w:t>https://phd-rec</w:t>
         </w:r>
         <w:r>
           <w:rPr>
             <w:rStyle w:val="Hyperlink"/>
             <w:rFonts w:ascii="Courier New" w:eastAsia="Times New Roman" w:hAnsi="Courier New" w:cs="Courier New"/>
-            <w:color w:val="5AA2AE" w:themeColor="accent5"/>
             <w:sz w:val="32"/>
             <w:szCs w:val="32"/>
           </w:rPr>
-          <w:t>.</w:t>
+          <w:t>r</w:t>
         </w:r>
         <w:r>
           <w:rPr>
             <w:rStyle w:val="Hyperlink"/>
             <w:rFonts w:ascii="Courier New" w:eastAsia="Times New Roman" w:hAnsi="Courier New" w:cs="Courier New"/>
-            <w:color w:val="5AA2AE" w:themeColor="accent5"/>
             <w:sz w:val="32"/>
             <w:szCs w:val="32"/>
           </w:rPr>
-          <w:t>etosch.w3.uvm.edu/</w:t>
+          <w:t>uiting.com/</w:t>
         </w:r>
       </w:hyperlink>
     </w:p>
     <w:sectPr>
-      <w:headerReference w:type="even" r:id="rId25"/>
-      <w:headerReference w:type="default" r:id="rId26"/>
-      <w:footerReference w:type="even" r:id="rId27"/>
-      <w:footerReference w:type="default" r:id="rId28"/>
-      <w:headerReference w:type="first" r:id="rId29"/>
-      <w:footerReference w:type="first" r:id="rId30"/>
+      <w:headerReference w:type="even" r:id="rId26"/>
+      <w:headerReference w:type="default" r:id="rId27"/>
+      <w:footerReference w:type="even" r:id="rId28"/>
+      <w:footerReference w:type="default" r:id="rId29"/>
+      <w:headerReference w:type="first" r:id="rId30"/>
+      <w:footerReference w:type="first" r:id="rId31"/>
       <w:pgSz w:w="12240" w:h="15840"/>
       <w:pgMar w:top="1008" w:right="1008" w:bottom="1008" w:left="1008" w:header="720" w:footer="720" w:gutter="0"/>
       <w:cols w:space="720"/>
@@ -3299,6 +3279,7 @@
   <w:style w:type="character" w:default="1" w:styleId="DefaultParagraphFont">
     <w:name w:val="Default Paragraph Font"/>
     <w:uiPriority w:val="1"/>
+    <w:semiHidden/>
     <w:unhideWhenUsed/>
   </w:style>
   <w:style w:type="table" w:default="1" w:styleId="TableNormal">

</xml_diff>